<commit_message>
update latest docs and thesis
</commit_message>
<xml_diff>
--- a/required_docs/11.（様式9）学位論文の梗概.docx
+++ b/required_docs/11.（様式9）学位論文の梗概.docx
@@ -149,8 +149,73 @@
         <w:t>Estimating intervention-induced air pollution changes and tracking carbon neutrality progress employing the Digital Earth Systems Approach: Applications and Policy Implications</w:t>
       </w:r>
       <w:r>
-        <w:t>.</w:t>
-      </w:r>
+        <w:t xml:space="preserve"> </w:t>
+      </w:r>
+      <w:bookmarkStart w:id="0" w:name="_Hlk152765310"/>
+      <w:r>
+        <w:rPr>
+          <w:rFonts w:hint="eastAsia"/>
+        </w:rPr>
+        <w:t>（デジタル</w:t>
+      </w:r>
+      <w:r>
+        <w:rPr>
+          <w:rFonts w:hint="eastAsia"/>
+        </w:rPr>
+        <w:t xml:space="preserve"> </w:t>
+      </w:r>
+      <w:r>
+        <w:rPr>
+          <w:rFonts w:hint="eastAsia"/>
+        </w:rPr>
+        <w:t>アース</w:t>
+      </w:r>
+      <w:r>
+        <w:rPr>
+          <w:rFonts w:hint="eastAsia"/>
+        </w:rPr>
+        <w:t xml:space="preserve"> </w:t>
+      </w:r>
+      <w:r>
+        <w:rPr>
+          <w:rFonts w:hint="eastAsia"/>
+        </w:rPr>
+        <w:t>システムズ</w:t>
+      </w:r>
+      <w:r>
+        <w:rPr>
+          <w:rFonts w:hint="eastAsia"/>
+        </w:rPr>
+        <w:t xml:space="preserve"> </w:t>
+      </w:r>
+      <w:r>
+        <w:rPr>
+          <w:rFonts w:hint="eastAsia"/>
+        </w:rPr>
+        <w:t>アプローチによる「介入事象がもたらした大気汚染の変化推定」と「カーボン</w:t>
+      </w:r>
+      <w:r>
+        <w:rPr>
+          <w:rFonts w:hint="eastAsia"/>
+        </w:rPr>
+        <w:t xml:space="preserve"> </w:t>
+      </w:r>
+      <w:r>
+        <w:rPr>
+          <w:rFonts w:hint="eastAsia"/>
+        </w:rPr>
+        <w:t>ニュートラルの進捗状況の追跡」</w:t>
+      </w:r>
+      <w:r>
+        <w:t xml:space="preserve">: </w:t>
+      </w:r>
+      <w:r>
+        <w:rPr>
+          <w:rFonts w:hint="eastAsia"/>
+        </w:rPr>
+        <w:t>その応用、政策への示唆）</w:t>
+      </w:r>
+      <w:bookmarkEnd w:id="0"/>
     </w:p>
     <w:p/>
     <w:p>
@@ -238,13 +303,55 @@
         <w:rPr>
           <w:rFonts w:hint="eastAsia"/>
         </w:rPr>
-        <w:t xml:space="preserve">　　</w:t>
-      </w:r>
-      <w:r>
-        <w:rPr>
-          <w:rFonts w:hint="eastAsia"/>
-        </w:rPr>
-        <w:t xml:space="preserve">　　年　　月　　日</w:t>
+        <w:t xml:space="preserve"> </w:t>
+      </w:r>
+      <w:r>
+        <w:t xml:space="preserve">   </w:t>
+      </w:r>
+      <w:r>
+        <w:rPr>
+          <w:rFonts w:hint="eastAsia"/>
+        </w:rPr>
+        <w:t>2</w:t>
+      </w:r>
+      <w:r>
+        <w:t>023</w:t>
+      </w:r>
+      <w:r>
+        <w:rPr>
+          <w:rFonts w:hint="eastAsia"/>
+        </w:rPr>
+        <w:t xml:space="preserve">年　</w:t>
+      </w:r>
+      <w:r>
+        <w:rPr>
+          <w:rFonts w:hint="eastAsia"/>
+        </w:rPr>
+        <w:t>1</w:t>
+      </w:r>
+      <w:r>
+        <w:t>2</w:t>
+      </w:r>
+      <w:r>
+        <w:rPr>
+          <w:rFonts w:hint="eastAsia"/>
+        </w:rPr>
+        <w:t xml:space="preserve">月　</w:t>
+      </w:r>
+      <w:r>
+        <w:rPr>
+          <w:rFonts w:hint="eastAsia"/>
+        </w:rPr>
+        <w:t>0</w:t>
+      </w:r>
+      <w:r>
+        <w:t>6</w:t>
+      </w:r>
+      <w:r>
+        <w:rPr>
+          <w:rFonts w:hint="eastAsia"/>
+        </w:rPr>
+        <w:t>日</w:t>
       </w:r>
     </w:p>
     <w:p/>
@@ -259,13 +366,34 @@
         <w:rPr>
           <w:rFonts w:hint="eastAsia"/>
         </w:rPr>
-        <w:t>ファンアン</w:t>
-      </w:r>
-      <w:r>
-        <w:rPr>
-          <w:rFonts w:hint="eastAsia"/>
-        </w:rPr>
-        <w:t xml:space="preserve">　　　　</w:t>
+        <w:t xml:space="preserve"> </w:t>
+      </w:r>
+      <w:r>
+        <w:t xml:space="preserve">   </w:t>
+      </w:r>
+      <w:r>
+        <w:rPr>
+          <w:rFonts w:hint="eastAsia"/>
+        </w:rPr>
+        <w:t>P</w:t>
+      </w:r>
+      <w:r>
+        <w:t>han Anh</w:t>
+      </w:r>
+      <w:r>
+        <w:rPr>
+          <w:rFonts w:hint="eastAsia"/>
+        </w:rPr>
+        <w:t xml:space="preserve"> </w:t>
+      </w:r>
+      <w:r>
+        <w:t xml:space="preserve">  </w:t>
+      </w:r>
+      <w:r>
+        <w:rPr>
+          <w:rFonts w:hint="eastAsia"/>
+        </w:rPr>
+        <w:t xml:space="preserve">　</w:t>
       </w:r>
       <w:r>
         <w:fldChar w:fldCharType="begin"/>

</xml_diff>